<commit_message>
agrego cosas al informe
</commit_message>
<xml_diff>
--- a/docs/Informe.docx
+++ b/docs/Informe.docx
@@ -11,6 +11,8 @@
         <w:rPr>
           <w:rFonts w:ascii="Cambria" w:hAnsi="Cambria"/>
           <w:b/>
+          <w:b/>
+          <w:i w:val="false"/>
           <w:i w:val="false"/>
           <w:caps w:val="false"/>
           <w:smallCaps w:val="false"/>
@@ -48,6 +50,8 @@
         <w:rPr>
           <w:rFonts w:ascii="Cambria" w:hAnsi="Cambria"/>
           <w:b/>
+          <w:b/>
+          <w:i w:val="false"/>
           <w:i w:val="false"/>
           <w:caps w:val="false"/>
           <w:smallCaps w:val="false"/>
@@ -82,6 +86,23 @@
         <w:bidi w:val="0"/>
         <w:spacing w:lineRule="auto" w:line="288" w:before="240" w:after="120"/>
         <w:jc w:val="center"/>
+        <w:rPr>
+          <w:rFonts w:ascii="Cambria" w:hAnsi="Cambria"/>
+          <w:b w:val="false"/>
+          <w:b w:val="false"/>
+          <w:i/>
+          <w:i/>
+          <w:caps w:val="false"/>
+          <w:smallCaps w:val="false"/>
+          <w:strike w:val="false"/>
+          <w:dstrike w:val="false"/>
+          <w:color w:val="000000"/>
+          <w:sz w:val="28"/>
+          <w:u w:val="none"/>
+          <w:effect w:val="none"/>
+        </w:rPr>
+      </w:pPr>
+      <w:r>
         <w:rPr>
           <w:rFonts w:ascii="Cambria" w:hAnsi="Cambria"/>
           <w:b w:val="false"/>
@@ -95,30 +116,32 @@
           <w:u w:val="none"/>
           <w:effect w:val="none"/>
         </w:rPr>
-      </w:pPr>
-      <w:r>
-        <w:rPr>
-          <w:rFonts w:ascii="Cambria" w:hAnsi="Cambria"/>
+        <w:t>Trabajo práctico 2: Al-Go-Oh!</w:t>
+      </w:r>
+    </w:p>
+    <w:p>
+      <w:pPr>
+        <w:pStyle w:val="TextBody"/>
+        <w:bidi w:val="0"/>
+        <w:spacing w:lineRule="auto" w:line="288" w:before="0" w:after="120"/>
+        <w:jc w:val="center"/>
+        <w:rPr>
+          <w:rFonts w:ascii="Verdana" w:hAnsi="Verdana"/>
           <w:b w:val="false"/>
-          <w:i/>
+          <w:b w:val="false"/>
+          <w:i w:val="false"/>
+          <w:i w:val="false"/>
           <w:caps w:val="false"/>
           <w:smallCaps w:val="false"/>
           <w:strike w:val="false"/>
           <w:dstrike w:val="false"/>
           <w:color w:val="000000"/>
-          <w:sz w:val="28"/>
+          <w:sz w:val="24"/>
           <w:u w:val="none"/>
           <w:effect w:val="none"/>
         </w:rPr>
-        <w:t>Trabajo práctico 2: Al-Go-Oh!</w:t>
-      </w:r>
-    </w:p>
-    <w:p>
-      <w:pPr>
-        <w:pStyle w:val="TextBody"/>
-        <w:bidi w:val="0"/>
-        <w:spacing w:lineRule="auto" w:line="288" w:before="0" w:after="120"/>
-        <w:jc w:val="center"/>
+      </w:pPr>
+      <w:r>
         <w:rPr>
           <w:rFonts w:ascii="Verdana" w:hAnsi="Verdana"/>
           <w:b w:val="false"/>
@@ -132,6 +155,30 @@
           <w:u w:val="none"/>
           <w:effect w:val="none"/>
         </w:rPr>
+        <w:t>1er cuatrimestre, 2018</w:t>
+      </w:r>
+    </w:p>
+    <w:p>
+      <w:pPr>
+        <w:pStyle w:val="TextBody"/>
+        <w:bidi w:val="0"/>
+        <w:spacing w:lineRule="auto" w:line="288" w:before="0" w:after="120"/>
+        <w:jc w:val="center"/>
+        <w:rPr>
+          <w:rFonts w:ascii="Verdana" w:hAnsi="Verdana"/>
+          <w:b w:val="false"/>
+          <w:b w:val="false"/>
+          <w:i w:val="false"/>
+          <w:i w:val="false"/>
+          <w:caps w:val="false"/>
+          <w:smallCaps w:val="false"/>
+          <w:strike w:val="false"/>
+          <w:dstrike w:val="false"/>
+          <w:color w:val="000000"/>
+          <w:sz w:val="24"/>
+          <w:u w:val="none"/>
+          <w:effect w:val="none"/>
+        </w:rPr>
       </w:pPr>
       <w:r>
         <w:rPr>
@@ -147,7 +194,7 @@
           <w:u w:val="none"/>
           <w:effect w:val="none"/>
         </w:rPr>
-        <w:t>1er cuatrimestre, 2018</w:t>
+        <w:t>(trabajo grupal de 4 integrantes)</w:t>
       </w:r>
     </w:p>
     <w:p>
@@ -155,7 +202,24 @@
         <w:pStyle w:val="TextBody"/>
         <w:bidi w:val="0"/>
         <w:spacing w:lineRule="auto" w:line="288" w:before="0" w:after="120"/>
-        <w:jc w:val="center"/>
+        <w:jc w:val="left"/>
+        <w:rPr>
+          <w:rFonts w:ascii="Verdana" w:hAnsi="Verdana"/>
+          <w:b w:val="false"/>
+          <w:b w:val="false"/>
+          <w:i w:val="false"/>
+          <w:i w:val="false"/>
+          <w:caps w:val="false"/>
+          <w:smallCaps w:val="false"/>
+          <w:strike w:val="false"/>
+          <w:dstrike w:val="false"/>
+          <w:color w:val="000000"/>
+          <w:sz w:val="24"/>
+          <w:u w:val="none"/>
+          <w:effect w:val="none"/>
+        </w:rPr>
+      </w:pPr>
+      <w:r>
         <w:rPr>
           <w:rFonts w:ascii="Verdana" w:hAnsi="Verdana"/>
           <w:b w:val="false"/>
@@ -169,57 +233,6 @@
           <w:u w:val="none"/>
           <w:effect w:val="none"/>
         </w:rPr>
-      </w:pPr>
-      <w:r>
-        <w:rPr>
-          <w:rFonts w:ascii="Verdana" w:hAnsi="Verdana"/>
-          <w:b w:val="false"/>
-          <w:i w:val="false"/>
-          <w:caps w:val="false"/>
-          <w:smallCaps w:val="false"/>
-          <w:strike w:val="false"/>
-          <w:dstrike w:val="false"/>
-          <w:color w:val="000000"/>
-          <w:sz w:val="24"/>
-          <w:u w:val="none"/>
-          <w:effect w:val="none"/>
-        </w:rPr>
-        <w:t>(trabajo grupal de 4 integrantes)</w:t>
-      </w:r>
-    </w:p>
-    <w:p>
-      <w:pPr>
-        <w:pStyle w:val="TextBody"/>
-        <w:bidi w:val="0"/>
-        <w:spacing w:lineRule="auto" w:line="288" w:before="0" w:after="120"/>
-        <w:rPr>
-          <w:rFonts w:ascii="Verdana" w:hAnsi="Verdana"/>
-          <w:b w:val="false"/>
-          <w:i w:val="false"/>
-          <w:caps w:val="false"/>
-          <w:smallCaps w:val="false"/>
-          <w:strike w:val="false"/>
-          <w:dstrike w:val="false"/>
-          <w:color w:val="000000"/>
-          <w:sz w:val="24"/>
-          <w:u w:val="none"/>
-          <w:effect w:val="none"/>
-        </w:rPr>
-      </w:pPr>
-      <w:r>
-        <w:rPr>
-          <w:rFonts w:ascii="Verdana" w:hAnsi="Verdana"/>
-          <w:b w:val="false"/>
-          <w:i w:val="false"/>
-          <w:caps w:val="false"/>
-          <w:smallCaps w:val="false"/>
-          <w:strike w:val="false"/>
-          <w:dstrike w:val="false"/>
-          <w:color w:val="000000"/>
-          <w:sz w:val="24"/>
-          <w:u w:val="none"/>
-          <w:effect w:val="none"/>
-        </w:rPr>
         <w:t>Alumnos:</w:t>
       </w:r>
     </w:p>
@@ -237,43 +250,43 @@
       <w:tblPr>
         <w:tblW w:w="9638" w:type="dxa"/>
         <w:jc w:val="left"/>
-        <w:tblInd w:w="55" w:type="dxa"/>
+        <w:tblInd w:w="46" w:type="dxa"/>
         <w:tblBorders>
-          <w:top w:val="single" w:sz="8" w:space="0" w:color="000000"/>
-          <w:left w:val="single" w:sz="8" w:space="0" w:color="000000"/>
-          <w:bottom w:val="single" w:sz="8" w:space="0" w:color="000000"/>
-          <w:right w:val="single" w:sz="8" w:space="0" w:color="000000"/>
-          <w:insideH w:val="single" w:sz="8" w:space="0" w:color="000000"/>
-          <w:insideV w:val="single" w:sz="8" w:space="0" w:color="000000"/>
+          <w:top w:val="single" w:sz="8" w:space="0" w:color="000001"/>
+          <w:left w:val="single" w:sz="8" w:space="0" w:color="000001"/>
+          <w:bottom w:val="single" w:sz="8" w:space="0" w:color="000001"/>
+          <w:right w:val="single" w:sz="8" w:space="0" w:color="000001"/>
+          <w:insideH w:val="single" w:sz="8" w:space="0" w:color="000001"/>
+          <w:insideV w:val="single" w:sz="8" w:space="0" w:color="000001"/>
         </w:tblBorders>
         <w:tblCellMar>
           <w:top w:w="55" w:type="dxa"/>
-          <w:left w:w="45" w:type="dxa"/>
+          <w:left w:w="35" w:type="dxa"/>
           <w:bottom w:w="55" w:type="dxa"/>
           <w:right w:w="55" w:type="dxa"/>
         </w:tblCellMar>
       </w:tblPr>
       <w:tblGrid>
-        <w:gridCol w:w="4163"/>
+        <w:gridCol w:w="4162"/>
         <w:gridCol w:w="1210"/>
-        <w:gridCol w:w="4265"/>
+        <w:gridCol w:w="4266"/>
       </w:tblGrid>
       <w:tr>
         <w:trPr/>
         <w:tc>
           <w:tcPr>
-            <w:tcW w:w="4163" w:type="dxa"/>
+            <w:tcW w:w="4162" w:type="dxa"/>
             <w:tcBorders>
-              <w:top w:val="single" w:sz="8" w:space="0" w:color="000000"/>
-              <w:left w:val="single" w:sz="8" w:space="0" w:color="000000"/>
-              <w:bottom w:val="single" w:sz="8" w:space="0" w:color="000000"/>
-              <w:right w:val="single" w:sz="8" w:space="0" w:color="000000"/>
-              <w:insideH w:val="single" w:sz="8" w:space="0" w:color="000000"/>
-              <w:insideV w:val="single" w:sz="8" w:space="0" w:color="000000"/>
+              <w:top w:val="single" w:sz="8" w:space="0" w:color="000001"/>
+              <w:left w:val="single" w:sz="8" w:space="0" w:color="000001"/>
+              <w:bottom w:val="single" w:sz="8" w:space="0" w:color="000001"/>
+              <w:right w:val="single" w:sz="8" w:space="0" w:color="000001"/>
+              <w:insideH w:val="single" w:sz="8" w:space="0" w:color="000001"/>
+              <w:insideV w:val="single" w:sz="8" w:space="0" w:color="000001"/>
             </w:tcBorders>
             <w:shd w:fill="auto" w:val="clear"/>
             <w:tcMar>
-              <w:left w:w="45" w:type="dxa"/>
+              <w:left w:w="35" w:type="dxa"/>
             </w:tcMar>
             <w:vAlign w:val="center"/>
           </w:tcPr>
@@ -286,6 +299,8 @@
               <w:rPr>
                 <w:rFonts w:ascii="Verdana" w:hAnsi="Verdana"/>
                 <w:b/>
+                <w:b/>
+                <w:i w:val="false"/>
                 <w:i w:val="false"/>
                 <w:caps w:val="false"/>
                 <w:smallCaps w:val="false"/>
@@ -319,16 +334,16 @@
           <w:tcPr>
             <w:tcW w:w="1210" w:type="dxa"/>
             <w:tcBorders>
-              <w:top w:val="single" w:sz="8" w:space="0" w:color="000000"/>
-              <w:left w:val="single" w:sz="8" w:space="0" w:color="000000"/>
-              <w:bottom w:val="single" w:sz="8" w:space="0" w:color="000000"/>
-              <w:right w:val="single" w:sz="8" w:space="0" w:color="000000"/>
-              <w:insideH w:val="single" w:sz="8" w:space="0" w:color="000000"/>
-              <w:insideV w:val="single" w:sz="8" w:space="0" w:color="000000"/>
+              <w:top w:val="single" w:sz="8" w:space="0" w:color="000001"/>
+              <w:left w:val="single" w:sz="8" w:space="0" w:color="000001"/>
+              <w:bottom w:val="single" w:sz="8" w:space="0" w:color="000001"/>
+              <w:right w:val="single" w:sz="8" w:space="0" w:color="000001"/>
+              <w:insideH w:val="single" w:sz="8" w:space="0" w:color="000001"/>
+              <w:insideV w:val="single" w:sz="8" w:space="0" w:color="000001"/>
             </w:tcBorders>
             <w:shd w:fill="auto" w:val="clear"/>
             <w:tcMar>
-              <w:left w:w="45" w:type="dxa"/>
+              <w:left w:w="35" w:type="dxa"/>
             </w:tcMar>
             <w:vAlign w:val="center"/>
           </w:tcPr>
@@ -341,6 +356,8 @@
               <w:rPr>
                 <w:rFonts w:ascii="Verdana" w:hAnsi="Verdana"/>
                 <w:b/>
+                <w:b/>
+                <w:i w:val="false"/>
                 <w:i w:val="false"/>
                 <w:caps w:val="false"/>
                 <w:smallCaps w:val="false"/>
@@ -372,18 +389,18 @@
         </w:tc>
         <w:tc>
           <w:tcPr>
-            <w:tcW w:w="4265" w:type="dxa"/>
+            <w:tcW w:w="4266" w:type="dxa"/>
             <w:tcBorders>
-              <w:top w:val="single" w:sz="8" w:space="0" w:color="000000"/>
-              <w:left w:val="single" w:sz="8" w:space="0" w:color="000000"/>
-              <w:bottom w:val="single" w:sz="8" w:space="0" w:color="000000"/>
-              <w:right w:val="single" w:sz="8" w:space="0" w:color="000000"/>
-              <w:insideH w:val="single" w:sz="8" w:space="0" w:color="000000"/>
-              <w:insideV w:val="single" w:sz="8" w:space="0" w:color="000000"/>
+              <w:top w:val="single" w:sz="8" w:space="0" w:color="000001"/>
+              <w:left w:val="single" w:sz="8" w:space="0" w:color="000001"/>
+              <w:bottom w:val="single" w:sz="8" w:space="0" w:color="000001"/>
+              <w:right w:val="single" w:sz="8" w:space="0" w:color="000001"/>
+              <w:insideH w:val="single" w:sz="8" w:space="0" w:color="000001"/>
+              <w:insideV w:val="single" w:sz="8" w:space="0" w:color="000001"/>
             </w:tcBorders>
             <w:shd w:fill="auto" w:val="clear"/>
             <w:tcMar>
-              <w:left w:w="45" w:type="dxa"/>
+              <w:left w:w="35" w:type="dxa"/>
             </w:tcMar>
             <w:vAlign w:val="center"/>
           </w:tcPr>
@@ -396,6 +413,8 @@
               <w:rPr>
                 <w:rFonts w:ascii="Verdana" w:hAnsi="Verdana"/>
                 <w:b/>
+                <w:b/>
+                <w:i w:val="false"/>
                 <w:i w:val="false"/>
                 <w:caps w:val="false"/>
                 <w:smallCaps w:val="false"/>
@@ -430,18 +449,18 @@
         <w:trPr/>
         <w:tc>
           <w:tcPr>
-            <w:tcW w:w="4163" w:type="dxa"/>
+            <w:tcW w:w="4162" w:type="dxa"/>
             <w:tcBorders>
-              <w:top w:val="single" w:sz="8" w:space="0" w:color="000000"/>
-              <w:left w:val="single" w:sz="8" w:space="0" w:color="000000"/>
-              <w:bottom w:val="single" w:sz="8" w:space="0" w:color="000000"/>
-              <w:right w:val="single" w:sz="8" w:space="0" w:color="000000"/>
-              <w:insideH w:val="single" w:sz="8" w:space="0" w:color="000000"/>
-              <w:insideV w:val="single" w:sz="8" w:space="0" w:color="000000"/>
+              <w:top w:val="single" w:sz="8" w:space="0" w:color="000001"/>
+              <w:left w:val="single" w:sz="8" w:space="0" w:color="000001"/>
+              <w:bottom w:val="single" w:sz="8" w:space="0" w:color="000001"/>
+              <w:right w:val="single" w:sz="8" w:space="0" w:color="000001"/>
+              <w:insideH w:val="single" w:sz="8" w:space="0" w:color="000001"/>
+              <w:insideV w:val="single" w:sz="8" w:space="0" w:color="000001"/>
             </w:tcBorders>
             <w:shd w:fill="auto" w:val="clear"/>
             <w:tcMar>
-              <w:left w:w="45" w:type="dxa"/>
+              <w:left w:w="35" w:type="dxa"/>
             </w:tcMar>
             <w:vAlign w:val="center"/>
           </w:tcPr>
@@ -460,16 +479,16 @@
           <w:tcPr>
             <w:tcW w:w="1210" w:type="dxa"/>
             <w:tcBorders>
-              <w:top w:val="single" w:sz="8" w:space="0" w:color="000000"/>
-              <w:left w:val="single" w:sz="8" w:space="0" w:color="000000"/>
-              <w:bottom w:val="single" w:sz="8" w:space="0" w:color="000000"/>
-              <w:right w:val="single" w:sz="8" w:space="0" w:color="000000"/>
-              <w:insideH w:val="single" w:sz="8" w:space="0" w:color="000000"/>
-              <w:insideV w:val="single" w:sz="8" w:space="0" w:color="000000"/>
+              <w:top w:val="single" w:sz="8" w:space="0" w:color="000001"/>
+              <w:left w:val="single" w:sz="8" w:space="0" w:color="000001"/>
+              <w:bottom w:val="single" w:sz="8" w:space="0" w:color="000001"/>
+              <w:right w:val="single" w:sz="8" w:space="0" w:color="000001"/>
+              <w:insideH w:val="single" w:sz="8" w:space="0" w:color="000001"/>
+              <w:insideV w:val="single" w:sz="8" w:space="0" w:color="000001"/>
             </w:tcBorders>
             <w:shd w:fill="auto" w:val="clear"/>
             <w:tcMar>
-              <w:left w:w="45" w:type="dxa"/>
+              <w:left w:w="35" w:type="dxa"/>
             </w:tcMar>
             <w:vAlign w:val="center"/>
           </w:tcPr>
@@ -486,18 +505,18 @@
         </w:tc>
         <w:tc>
           <w:tcPr>
-            <w:tcW w:w="4265" w:type="dxa"/>
+            <w:tcW w:w="4266" w:type="dxa"/>
             <w:tcBorders>
-              <w:top w:val="single" w:sz="8" w:space="0" w:color="000000"/>
-              <w:left w:val="single" w:sz="8" w:space="0" w:color="000000"/>
-              <w:bottom w:val="single" w:sz="8" w:space="0" w:color="000000"/>
-              <w:right w:val="single" w:sz="8" w:space="0" w:color="000000"/>
-              <w:insideH w:val="single" w:sz="8" w:space="0" w:color="000000"/>
-              <w:insideV w:val="single" w:sz="8" w:space="0" w:color="000000"/>
+              <w:top w:val="single" w:sz="8" w:space="0" w:color="000001"/>
+              <w:left w:val="single" w:sz="8" w:space="0" w:color="000001"/>
+              <w:bottom w:val="single" w:sz="8" w:space="0" w:color="000001"/>
+              <w:right w:val="single" w:sz="8" w:space="0" w:color="000001"/>
+              <w:insideH w:val="single" w:sz="8" w:space="0" w:color="000001"/>
+              <w:insideV w:val="single" w:sz="8" w:space="0" w:color="000001"/>
             </w:tcBorders>
             <w:shd w:fill="auto" w:val="clear"/>
             <w:tcMar>
-              <w:left w:w="45" w:type="dxa"/>
+              <w:left w:w="35" w:type="dxa"/>
             </w:tcMar>
             <w:vAlign w:val="center"/>
           </w:tcPr>
@@ -521,18 +540,18 @@
         <w:trPr/>
         <w:tc>
           <w:tcPr>
-            <w:tcW w:w="4163" w:type="dxa"/>
+            <w:tcW w:w="4162" w:type="dxa"/>
             <w:tcBorders>
-              <w:top w:val="single" w:sz="8" w:space="0" w:color="000000"/>
-              <w:left w:val="single" w:sz="8" w:space="0" w:color="000000"/>
-              <w:bottom w:val="single" w:sz="8" w:space="0" w:color="000000"/>
-              <w:right w:val="single" w:sz="8" w:space="0" w:color="000000"/>
-              <w:insideH w:val="single" w:sz="8" w:space="0" w:color="000000"/>
-              <w:insideV w:val="single" w:sz="8" w:space="0" w:color="000000"/>
+              <w:top w:val="single" w:sz="8" w:space="0" w:color="000001"/>
+              <w:left w:val="single" w:sz="8" w:space="0" w:color="000001"/>
+              <w:bottom w:val="single" w:sz="8" w:space="0" w:color="000001"/>
+              <w:right w:val="single" w:sz="8" w:space="0" w:color="000001"/>
+              <w:insideH w:val="single" w:sz="8" w:space="0" w:color="000001"/>
+              <w:insideV w:val="single" w:sz="8" w:space="0" w:color="000001"/>
             </w:tcBorders>
             <w:shd w:fill="auto" w:val="clear"/>
             <w:tcMar>
-              <w:left w:w="45" w:type="dxa"/>
+              <w:left w:w="35" w:type="dxa"/>
             </w:tcMar>
             <w:vAlign w:val="center"/>
           </w:tcPr>
@@ -551,16 +570,16 @@
           <w:tcPr>
             <w:tcW w:w="1210" w:type="dxa"/>
             <w:tcBorders>
-              <w:top w:val="single" w:sz="8" w:space="0" w:color="000000"/>
-              <w:left w:val="single" w:sz="8" w:space="0" w:color="000000"/>
-              <w:bottom w:val="single" w:sz="8" w:space="0" w:color="000000"/>
-              <w:right w:val="single" w:sz="8" w:space="0" w:color="000000"/>
-              <w:insideH w:val="single" w:sz="8" w:space="0" w:color="000000"/>
-              <w:insideV w:val="single" w:sz="8" w:space="0" w:color="000000"/>
+              <w:top w:val="single" w:sz="8" w:space="0" w:color="000001"/>
+              <w:left w:val="single" w:sz="8" w:space="0" w:color="000001"/>
+              <w:bottom w:val="single" w:sz="8" w:space="0" w:color="000001"/>
+              <w:right w:val="single" w:sz="8" w:space="0" w:color="000001"/>
+              <w:insideH w:val="single" w:sz="8" w:space="0" w:color="000001"/>
+              <w:insideV w:val="single" w:sz="8" w:space="0" w:color="000001"/>
             </w:tcBorders>
             <w:shd w:fill="auto" w:val="clear"/>
             <w:tcMar>
-              <w:left w:w="45" w:type="dxa"/>
+              <w:left w:w="35" w:type="dxa"/>
             </w:tcMar>
             <w:vAlign w:val="center"/>
           </w:tcPr>
@@ -577,18 +596,18 @@
         </w:tc>
         <w:tc>
           <w:tcPr>
-            <w:tcW w:w="4265" w:type="dxa"/>
+            <w:tcW w:w="4266" w:type="dxa"/>
             <w:tcBorders>
-              <w:top w:val="single" w:sz="8" w:space="0" w:color="000000"/>
-              <w:left w:val="single" w:sz="8" w:space="0" w:color="000000"/>
-              <w:bottom w:val="single" w:sz="8" w:space="0" w:color="000000"/>
-              <w:right w:val="single" w:sz="8" w:space="0" w:color="000000"/>
-              <w:insideH w:val="single" w:sz="8" w:space="0" w:color="000000"/>
-              <w:insideV w:val="single" w:sz="8" w:space="0" w:color="000000"/>
+              <w:top w:val="single" w:sz="8" w:space="0" w:color="000001"/>
+              <w:left w:val="single" w:sz="8" w:space="0" w:color="000001"/>
+              <w:bottom w:val="single" w:sz="8" w:space="0" w:color="000001"/>
+              <w:right w:val="single" w:sz="8" w:space="0" w:color="000001"/>
+              <w:insideH w:val="single" w:sz="8" w:space="0" w:color="000001"/>
+              <w:insideV w:val="single" w:sz="8" w:space="0" w:color="000001"/>
             </w:tcBorders>
             <w:shd w:fill="auto" w:val="clear"/>
             <w:tcMar>
-              <w:left w:w="45" w:type="dxa"/>
+              <w:left w:w="35" w:type="dxa"/>
             </w:tcMar>
             <w:vAlign w:val="center"/>
           </w:tcPr>
@@ -621,18 +640,18 @@
         <w:trPr/>
         <w:tc>
           <w:tcPr>
-            <w:tcW w:w="4163" w:type="dxa"/>
+            <w:tcW w:w="4162" w:type="dxa"/>
             <w:tcBorders>
-              <w:top w:val="single" w:sz="8" w:space="0" w:color="000000"/>
-              <w:left w:val="single" w:sz="8" w:space="0" w:color="000000"/>
-              <w:bottom w:val="single" w:sz="8" w:space="0" w:color="000000"/>
-              <w:right w:val="single" w:sz="8" w:space="0" w:color="000000"/>
-              <w:insideH w:val="single" w:sz="8" w:space="0" w:color="000000"/>
-              <w:insideV w:val="single" w:sz="8" w:space="0" w:color="000000"/>
+              <w:top w:val="single" w:sz="8" w:space="0" w:color="000001"/>
+              <w:left w:val="single" w:sz="8" w:space="0" w:color="000001"/>
+              <w:bottom w:val="single" w:sz="8" w:space="0" w:color="000001"/>
+              <w:right w:val="single" w:sz="8" w:space="0" w:color="000001"/>
+              <w:insideH w:val="single" w:sz="8" w:space="0" w:color="000001"/>
+              <w:insideV w:val="single" w:sz="8" w:space="0" w:color="000001"/>
             </w:tcBorders>
             <w:shd w:fill="auto" w:val="clear"/>
             <w:tcMar>
-              <w:left w:w="45" w:type="dxa"/>
+              <w:left w:w="35" w:type="dxa"/>
             </w:tcMar>
             <w:vAlign w:val="center"/>
           </w:tcPr>
@@ -651,16 +670,16 @@
           <w:tcPr>
             <w:tcW w:w="1210" w:type="dxa"/>
             <w:tcBorders>
-              <w:top w:val="single" w:sz="8" w:space="0" w:color="000000"/>
-              <w:left w:val="single" w:sz="8" w:space="0" w:color="000000"/>
-              <w:bottom w:val="single" w:sz="8" w:space="0" w:color="000000"/>
-              <w:right w:val="single" w:sz="8" w:space="0" w:color="000000"/>
-              <w:insideH w:val="single" w:sz="8" w:space="0" w:color="000000"/>
-              <w:insideV w:val="single" w:sz="8" w:space="0" w:color="000000"/>
+              <w:top w:val="single" w:sz="8" w:space="0" w:color="000001"/>
+              <w:left w:val="single" w:sz="8" w:space="0" w:color="000001"/>
+              <w:bottom w:val="single" w:sz="8" w:space="0" w:color="000001"/>
+              <w:right w:val="single" w:sz="8" w:space="0" w:color="000001"/>
+              <w:insideH w:val="single" w:sz="8" w:space="0" w:color="000001"/>
+              <w:insideV w:val="single" w:sz="8" w:space="0" w:color="000001"/>
             </w:tcBorders>
             <w:shd w:fill="auto" w:val="clear"/>
             <w:tcMar>
-              <w:left w:w="45" w:type="dxa"/>
+              <w:left w:w="35" w:type="dxa"/>
             </w:tcMar>
             <w:vAlign w:val="center"/>
           </w:tcPr>
@@ -677,18 +696,18 @@
         </w:tc>
         <w:tc>
           <w:tcPr>
-            <w:tcW w:w="4265" w:type="dxa"/>
+            <w:tcW w:w="4266" w:type="dxa"/>
             <w:tcBorders>
-              <w:top w:val="single" w:sz="8" w:space="0" w:color="000000"/>
-              <w:left w:val="single" w:sz="8" w:space="0" w:color="000000"/>
-              <w:bottom w:val="single" w:sz="8" w:space="0" w:color="000000"/>
-              <w:right w:val="single" w:sz="8" w:space="0" w:color="000000"/>
-              <w:insideH w:val="single" w:sz="8" w:space="0" w:color="000000"/>
-              <w:insideV w:val="single" w:sz="8" w:space="0" w:color="000000"/>
+              <w:top w:val="single" w:sz="8" w:space="0" w:color="000001"/>
+              <w:left w:val="single" w:sz="8" w:space="0" w:color="000001"/>
+              <w:bottom w:val="single" w:sz="8" w:space="0" w:color="000001"/>
+              <w:right w:val="single" w:sz="8" w:space="0" w:color="000001"/>
+              <w:insideH w:val="single" w:sz="8" w:space="0" w:color="000001"/>
+              <w:insideV w:val="single" w:sz="8" w:space="0" w:color="000001"/>
             </w:tcBorders>
             <w:shd w:fill="auto" w:val="clear"/>
             <w:tcMar>
-              <w:left w:w="45" w:type="dxa"/>
+              <w:left w:w="35" w:type="dxa"/>
             </w:tcMar>
             <w:vAlign w:val="center"/>
           </w:tcPr>
@@ -719,18 +738,18 @@
         <w:trPr/>
         <w:tc>
           <w:tcPr>
-            <w:tcW w:w="4163" w:type="dxa"/>
+            <w:tcW w:w="4162" w:type="dxa"/>
             <w:tcBorders>
-              <w:top w:val="single" w:sz="8" w:space="0" w:color="000000"/>
-              <w:left w:val="single" w:sz="8" w:space="0" w:color="000000"/>
-              <w:bottom w:val="single" w:sz="8" w:space="0" w:color="000000"/>
-              <w:right w:val="single" w:sz="8" w:space="0" w:color="000000"/>
-              <w:insideH w:val="single" w:sz="8" w:space="0" w:color="000000"/>
-              <w:insideV w:val="single" w:sz="8" w:space="0" w:color="000000"/>
+              <w:top w:val="single" w:sz="8" w:space="0" w:color="000001"/>
+              <w:left w:val="single" w:sz="8" w:space="0" w:color="000001"/>
+              <w:bottom w:val="single" w:sz="8" w:space="0" w:color="000001"/>
+              <w:right w:val="single" w:sz="8" w:space="0" w:color="000001"/>
+              <w:insideH w:val="single" w:sz="8" w:space="0" w:color="000001"/>
+              <w:insideV w:val="single" w:sz="8" w:space="0" w:color="000001"/>
             </w:tcBorders>
             <w:shd w:fill="auto" w:val="clear"/>
             <w:tcMar>
-              <w:left w:w="45" w:type="dxa"/>
+              <w:left w:w="35" w:type="dxa"/>
             </w:tcMar>
             <w:vAlign w:val="center"/>
           </w:tcPr>
@@ -748,16 +767,16 @@
           <w:tcPr>
             <w:tcW w:w="1210" w:type="dxa"/>
             <w:tcBorders>
-              <w:top w:val="single" w:sz="8" w:space="0" w:color="000000"/>
-              <w:left w:val="single" w:sz="8" w:space="0" w:color="000000"/>
-              <w:bottom w:val="single" w:sz="8" w:space="0" w:color="000000"/>
-              <w:right w:val="single" w:sz="8" w:space="0" w:color="000000"/>
-              <w:insideH w:val="single" w:sz="8" w:space="0" w:color="000000"/>
-              <w:insideV w:val="single" w:sz="8" w:space="0" w:color="000000"/>
+              <w:top w:val="single" w:sz="8" w:space="0" w:color="000001"/>
+              <w:left w:val="single" w:sz="8" w:space="0" w:color="000001"/>
+              <w:bottom w:val="single" w:sz="8" w:space="0" w:color="000001"/>
+              <w:right w:val="single" w:sz="8" w:space="0" w:color="000001"/>
+              <w:insideH w:val="single" w:sz="8" w:space="0" w:color="000001"/>
+              <w:insideV w:val="single" w:sz="8" w:space="0" w:color="000001"/>
             </w:tcBorders>
             <w:shd w:fill="auto" w:val="clear"/>
             <w:tcMar>
-              <w:left w:w="45" w:type="dxa"/>
+              <w:left w:w="35" w:type="dxa"/>
             </w:tcMar>
             <w:vAlign w:val="center"/>
           </w:tcPr>
@@ -773,18 +792,18 @@
         </w:tc>
         <w:tc>
           <w:tcPr>
-            <w:tcW w:w="4265" w:type="dxa"/>
+            <w:tcW w:w="4266" w:type="dxa"/>
             <w:tcBorders>
-              <w:top w:val="single" w:sz="8" w:space="0" w:color="000000"/>
-              <w:left w:val="single" w:sz="8" w:space="0" w:color="000000"/>
-              <w:bottom w:val="single" w:sz="8" w:space="0" w:color="000000"/>
-              <w:right w:val="single" w:sz="8" w:space="0" w:color="000000"/>
-              <w:insideH w:val="single" w:sz="8" w:space="0" w:color="000000"/>
-              <w:insideV w:val="single" w:sz="8" w:space="0" w:color="000000"/>
+              <w:top w:val="single" w:sz="8" w:space="0" w:color="000001"/>
+              <w:left w:val="single" w:sz="8" w:space="0" w:color="000001"/>
+              <w:bottom w:val="single" w:sz="8" w:space="0" w:color="000001"/>
+              <w:right w:val="single" w:sz="8" w:space="0" w:color="000001"/>
+              <w:insideH w:val="single" w:sz="8" w:space="0" w:color="000001"/>
+              <w:insideV w:val="single" w:sz="8" w:space="0" w:color="000001"/>
             </w:tcBorders>
             <w:shd w:fill="auto" w:val="clear"/>
             <w:tcMar>
-              <w:left w:w="45" w:type="dxa"/>
+              <w:left w:w="35" w:type="dxa"/>
             </w:tcMar>
             <w:vAlign w:val="center"/>
           </w:tcPr>
@@ -814,6 +833,7 @@
         <w:pStyle w:val="TextBody"/>
         <w:bidi w:val="0"/>
         <w:spacing w:lineRule="auto" w:line="288" w:before="0" w:after="120"/>
+        <w:jc w:val="left"/>
         <w:rPr/>
       </w:pPr>
       <w:r>
@@ -863,6 +883,7 @@
         <w:pStyle w:val="TextBody"/>
         <w:bidi w:val="0"/>
         <w:spacing w:lineRule="auto" w:line="288" w:before="0" w:after="120"/>
+        <w:jc w:val="left"/>
         <w:rPr/>
       </w:pPr>
       <w:r>
@@ -946,6 +967,8 @@
         <w:rPr>
           <w:rFonts w:ascii="Verdana" w:hAnsi="Verdana"/>
           <w:b w:val="false"/>
+          <w:b w:val="false"/>
+          <w:i w:val="false"/>
           <w:i w:val="false"/>
           <w:caps w:val="false"/>
           <w:smallCaps w:val="false"/>
@@ -979,6 +1002,8 @@
         <w:rPr>
           <w:rFonts w:ascii="Verdana" w:hAnsi="Verdana"/>
           <w:b w:val="false"/>
+          <w:b w:val="false"/>
+          <w:i w:val="false"/>
           <w:i w:val="false"/>
           <w:caps w:val="false"/>
           <w:smallCaps w:val="false"/>
@@ -1012,6 +1037,8 @@
         <w:rPr>
           <w:rFonts w:ascii="Verdana" w:hAnsi="Verdana"/>
           <w:b w:val="false"/>
+          <w:b w:val="false"/>
+          <w:i w:val="false"/>
           <w:i w:val="false"/>
           <w:caps w:val="false"/>
           <w:smallCaps w:val="false"/>
@@ -1045,6 +1072,8 @@
         <w:rPr>
           <w:rFonts w:ascii="Verdana" w:hAnsi="Verdana"/>
           <w:b w:val="false"/>
+          <w:b w:val="false"/>
+          <w:i w:val="false"/>
           <w:i w:val="false"/>
           <w:caps w:val="false"/>
           <w:smallCaps w:val="false"/>
@@ -1074,7 +1103,33 @@
     </w:p>
     <w:p>
       <w:pPr>
+        <w:sectPr>
+          <w:type w:val="nextPage"/>
+          <w:pgSz w:w="11906" w:h="16838"/>
+          <w:pgMar w:left="1134" w:right="1134" w:header="0" w:top="1134" w:footer="0" w:bottom="1134" w:gutter="0"/>
+          <w:pgNumType w:fmt="decimal"/>
+          <w:formProt w:val="false"/>
+          <w:textDirection w:val="lrTb"/>
+          <w:docGrid w:type="default" w:linePitch="326" w:charSpace="4294961151"/>
+        </w:sectPr>
         <w:pStyle w:val="TextBody"/>
+        <w:rPr>
+          <w:rFonts w:ascii="Verdana" w:hAnsi="Verdana"/>
+          <w:b w:val="false"/>
+          <w:b w:val="false"/>
+          <w:i w:val="false"/>
+          <w:i w:val="false"/>
+          <w:caps w:val="false"/>
+          <w:smallCaps w:val="false"/>
+          <w:strike w:val="false"/>
+          <w:dstrike w:val="false"/>
+          <w:color w:val="000000"/>
+          <w:sz w:val="24"/>
+          <w:u w:val="none"/>
+          <w:effect w:val="none"/>
+        </w:rPr>
+      </w:pPr>
+      <w:r>
         <w:rPr>
           <w:rFonts w:ascii="Verdana" w:hAnsi="Verdana"/>
           <w:b w:val="false"/>
@@ -1088,63 +1143,6 @@
           <w:u w:val="none"/>
           <w:effect w:val="none"/>
         </w:rPr>
-      </w:pPr>
-      <w:r>
-        <w:rPr>
-          <w:rFonts w:ascii="Verdana" w:hAnsi="Verdana"/>
-          <w:b w:val="false"/>
-          <w:i w:val="false"/>
-          <w:caps w:val="false"/>
-          <w:smallCaps w:val="false"/>
-          <w:strike w:val="false"/>
-          <w:dstrike w:val="false"/>
-          <w:color w:val="000000"/>
-          <w:sz w:val="24"/>
-          <w:u w:val="none"/>
-          <w:effect w:val="none"/>
-        </w:rPr>
-      </w:r>
-    </w:p>
-    <w:p>
-      <w:pPr>
-        <w:sectPr>
-          <w:type w:val="nextPage"/>
-          <w:pgSz w:w="11906" w:h="16838"/>
-          <w:pgMar w:left="1134" w:right="1134" w:header="0" w:top="1134" w:footer="0" w:bottom="1134" w:gutter="0"/>
-          <w:pgNumType w:fmt="decimal"/>
-          <w:formProt w:val="false"/>
-          <w:textDirection w:val="lrTb"/>
-          <w:docGrid w:type="default" w:linePitch="326" w:charSpace="4294961151"/>
-        </w:sectPr>
-        <w:pStyle w:val="TextBody"/>
-        <w:rPr>
-          <w:rFonts w:ascii="Verdana" w:hAnsi="Verdana"/>
-          <w:b w:val="false"/>
-          <w:i w:val="false"/>
-          <w:caps w:val="false"/>
-          <w:smallCaps w:val="false"/>
-          <w:strike w:val="false"/>
-          <w:dstrike w:val="false"/>
-          <w:color w:val="000000"/>
-          <w:sz w:val="24"/>
-          <w:u w:val="none"/>
-          <w:effect w:val="none"/>
-        </w:rPr>
-      </w:pPr>
-      <w:r>
-        <w:rPr>
-          <w:rFonts w:ascii="Verdana" w:hAnsi="Verdana"/>
-          <w:b w:val="false"/>
-          <w:i w:val="false"/>
-          <w:caps w:val="false"/>
-          <w:smallCaps w:val="false"/>
-          <w:strike w:val="false"/>
-          <w:dstrike w:val="false"/>
-          <w:color w:val="000000"/>
-          <w:sz w:val="24"/>
-          <w:u w:val="none"/>
-          <w:effect w:val="none"/>
-        </w:rPr>
       </w:r>
     </w:p>
     <w:p>
@@ -1324,6 +1322,249 @@
         <w:rPr>
           <w:rFonts w:cs="Calibri" w:ascii="Calibri" w:hAnsi="Calibri"/>
         </w:rPr>
+        <w:t xml:space="preserve">-     </w:t>
+      </w:r>
+      <w:r>
+        <w:rPr>
+          <w:rFonts w:cs="Calibri" w:ascii="Calibri" w:hAnsi="Calibri"/>
+        </w:rPr>
+        <w:t>Se asume que al agregar una carta a la mano cuando esta esta llena, simplemente se pierde toda referencia a esa carta, osea que no va al cementerio.</w:t>
+      </w:r>
+    </w:p>
+    <w:p>
+      <w:pPr>
+        <w:pStyle w:val="Standard"/>
+        <w:spacing w:lineRule="auto" w:line="276" w:before="0" w:after="120"/>
+        <w:jc w:val="both"/>
+        <w:rPr>
+          <w:rFonts w:ascii="Calibri" w:hAnsi="Calibri" w:cs="Calibri"/>
+        </w:rPr>
+      </w:pPr>
+      <w:r>
+        <w:rPr>
+          <w:rFonts w:cs="Calibri" w:ascii="Calibri" w:hAnsi="Calibri"/>
+        </w:rPr>
+        <w:t xml:space="preserve">-        </w:t>
+      </w:r>
+      <w:r>
+        <w:rPr>
+          <w:rFonts w:cs="Calibri" w:ascii="Calibri" w:hAnsi="Calibri"/>
+        </w:rPr>
+        <w:t>Se asume que solo se puede invocar una carta de campo en el juego por vez.</w:t>
+      </w:r>
+    </w:p>
+    <w:p>
+      <w:pPr>
+        <w:pStyle w:val="Standard"/>
+        <w:spacing w:lineRule="auto" w:line="276" w:before="0" w:after="120"/>
+        <w:jc w:val="both"/>
+        <w:rPr>
+          <w:rFonts w:ascii="Calibri" w:hAnsi="Calibri" w:cs="Calibri"/>
+        </w:rPr>
+      </w:pPr>
+      <w:r>
+        <w:rPr>
+          <w:rFonts w:cs="Calibri" w:ascii="Calibri" w:hAnsi="Calibri"/>
+        </w:rPr>
+        <w:t xml:space="preserve">-  </w:t>
+      </w:r>
+      <w:r>
+        <w:rPr>
+          <w:rFonts w:cs="Calibri" w:ascii="Calibri" w:hAnsi="Calibri"/>
+        </w:rPr>
+        <w:t>No esta explicito que el “Dragón Definitivo” requiere 3 “DragonesBlancosDeOjosAzules” para invocarse, no lo hacemos por simplicidad.</w:t>
+      </w:r>
+    </w:p>
+    <w:p>
+      <w:pPr>
+        <w:pStyle w:val="Standard"/>
+        <w:spacing w:lineRule="auto" w:line="276" w:before="0" w:after="120"/>
+        <w:jc w:val="both"/>
+        <w:rPr>
+          <w:rFonts w:ascii="Calibri" w:hAnsi="Calibri" w:cs="Calibri"/>
+        </w:rPr>
+      </w:pPr>
+      <w:r>
+        <w:rPr>
+          <w:rFonts w:cs="Calibri" w:ascii="Calibri" w:hAnsi="Calibri"/>
+        </w:rPr>
+        <w:t xml:space="preserve">-         </w:t>
+      </w:r>
+      <w:r>
+        <w:rPr>
+          <w:rFonts w:cs="Calibri" w:ascii="Calibri" w:hAnsi="Calibri"/>
+        </w:rPr>
+        <w:t>Se cambia de modo a las cartas monstruo en la “Fase de ataque”.</w:t>
+      </w:r>
+    </w:p>
+    <w:p>
+      <w:pPr>
+        <w:pStyle w:val="Standard"/>
+        <w:spacing w:lineRule="auto" w:line="276" w:before="0" w:after="120"/>
+        <w:jc w:val="both"/>
+        <w:rPr>
+          <w:rFonts w:ascii="Calibri" w:hAnsi="Calibri" w:cs="Calibri"/>
+        </w:rPr>
+      </w:pPr>
+      <w:r>
+        <w:rPr>
+          <w:rFonts w:cs="Calibri" w:ascii="Calibri" w:hAnsi="Calibri"/>
+        </w:rPr>
+        <w:t xml:space="preserve">-         </w:t>
+      </w:r>
+      <w:r>
+        <w:rPr>
+          <w:rFonts w:cs="Calibri" w:ascii="Calibri" w:hAnsi="Calibri"/>
+        </w:rPr>
+        <w:t>El Juego permite atacar en el mismo turno en el que se cambia de modo.</w:t>
+      </w:r>
+    </w:p>
+    <w:p>
+      <w:pPr>
+        <w:pStyle w:val="Standard"/>
+        <w:spacing w:lineRule="auto" w:line="276" w:before="0" w:after="120"/>
+        <w:jc w:val="both"/>
+        <w:rPr>
+          <w:rFonts w:ascii="Calibri" w:hAnsi="Calibri" w:cs="Calibri"/>
+        </w:rPr>
+      </w:pPr>
+      <w:r>
+        <w:rPr>
+          <w:rFonts w:cs="Calibri" w:ascii="Calibri" w:hAnsi="Calibri"/>
+        </w:rPr>
+        <w:t xml:space="preserve">-         </w:t>
+      </w:r>
+      <w:r>
+        <w:rPr>
+          <w:rFonts w:cs="Calibri" w:ascii="Calibri" w:hAnsi="Calibri"/>
+        </w:rPr>
+        <w:t>Cuando se invoca una carta monstruo y no hay lugar se descarta(osea se pierde toda referencia hacia ella).</w:t>
+      </w:r>
+    </w:p>
+    <w:p>
+      <w:pPr>
+        <w:pStyle w:val="Standard"/>
+        <w:spacing w:lineRule="auto" w:line="276" w:before="0" w:after="120"/>
+        <w:jc w:val="both"/>
+        <w:rPr>
+          <w:rFonts w:ascii="Calibri" w:hAnsi="Calibri" w:cs="Calibri"/>
+        </w:rPr>
+      </w:pPr>
+      <w:r>
+        <w:rPr>
+          <w:rFonts w:cs="Calibri" w:ascii="Calibri" w:hAnsi="Calibri"/>
+        </w:rPr>
+        <w:t xml:space="preserve">-         </w:t>
+      </w:r>
+      <w:r>
+        <w:rPr>
+          <w:rFonts w:cs="Calibri" w:ascii="Calibri" w:hAnsi="Calibri"/>
+        </w:rPr>
+        <w:t>Si hay un efecto de monstruo y carta trampa, Que se activa primero?, Se activan los dos o solo uno?, Es mas fácil que se active solo uno y se activa primero el efecto del monstruo antes que la carta trampa.</w:t>
+      </w:r>
+    </w:p>
+    <w:p>
+      <w:pPr>
+        <w:pStyle w:val="Standard"/>
+        <w:spacing w:lineRule="auto" w:line="276" w:before="0" w:after="120"/>
+        <w:jc w:val="both"/>
+        <w:rPr>
+          <w:rFonts w:ascii="Calibri" w:hAnsi="Calibri" w:cs="Calibri"/>
+        </w:rPr>
+      </w:pPr>
+      <w:r>
+        <w:rPr>
+          <w:rFonts w:cs="Calibri" w:ascii="Calibri" w:hAnsi="Calibri"/>
+        </w:rPr>
+        <w:t xml:space="preserve">-        </w:t>
+      </w:r>
+      <w:r>
+        <w:rPr>
+          <w:rFonts w:cs="Calibri" w:ascii="Calibri" w:hAnsi="Calibri"/>
+        </w:rPr>
+        <w:t>No se puede poner “BocaArriba” sin haber puesto primero “BocaAbajo” antes (cartas Magicas y de trampas).</w:t>
+      </w:r>
+    </w:p>
+    <w:p>
+      <w:pPr>
+        <w:pStyle w:val="Standard"/>
+        <w:spacing w:lineRule="auto" w:line="276" w:before="0" w:after="120"/>
+        <w:jc w:val="both"/>
+        <w:rPr>
+          <w:rFonts w:ascii="Calibri" w:hAnsi="Calibri" w:cs="Calibri"/>
+        </w:rPr>
+      </w:pPr>
+      <w:r>
+        <w:rPr>
+          <w:rFonts w:cs="Calibri" w:ascii="Calibri" w:hAnsi="Calibri"/>
+        </w:rPr>
+        <w:t xml:space="preserve">-          </w:t>
+      </w:r>
+      <w:r>
+        <w:rPr>
+          <w:rFonts w:cs="Calibri" w:ascii="Calibri" w:hAnsi="Calibri"/>
+        </w:rPr>
+        <w:t>Una vez atacada una carta , si esta sobrevive, no puede atacar.</w:t>
+      </w:r>
+    </w:p>
+    <w:p>
+      <w:pPr>
+        <w:pStyle w:val="Standard"/>
+        <w:spacing w:lineRule="auto" w:line="276" w:before="0" w:after="120"/>
+        <w:jc w:val="both"/>
+        <w:rPr>
+          <w:rFonts w:ascii="Calibri" w:hAnsi="Calibri" w:cs="Calibri"/>
+        </w:rPr>
+      </w:pPr>
+      <w:r>
+        <w:rPr>
+          <w:rFonts w:cs="Calibri" w:ascii="Calibri" w:hAnsi="Calibri"/>
+        </w:rPr>
+      </w:r>
+    </w:p>
+    <w:p>
+      <w:pPr>
+        <w:pStyle w:val="Standard"/>
+        <w:spacing w:lineRule="auto" w:line="276" w:before="0" w:after="120"/>
+        <w:jc w:val="both"/>
+        <w:rPr>
+          <w:rFonts w:ascii="Calibri" w:hAnsi="Calibri" w:cs="Calibri"/>
+        </w:rPr>
+      </w:pPr>
+      <w:r>
+        <w:rPr>
+          <w:rFonts w:cs="Calibri" w:ascii="Calibri" w:hAnsi="Calibri"/>
+        </w:rPr>
+      </w:r>
+    </w:p>
+    <w:p>
+      <w:pPr>
+        <w:pStyle w:val="Standard"/>
+        <w:spacing w:lineRule="auto" w:line="276" w:before="0" w:after="120"/>
+        <w:jc w:val="both"/>
+        <w:rPr>
+          <w:rFonts w:ascii="Calibri" w:hAnsi="Calibri" w:cs="Calibri"/>
+        </w:rPr>
+      </w:pPr>
+      <w:r>
+        <w:rPr>
+          <w:rFonts w:cs="Calibri" w:ascii="Calibri" w:hAnsi="Calibri"/>
+        </w:rPr>
+      </w:r>
+    </w:p>
+    <w:p>
+      <w:pPr>
+        <w:pStyle w:val="Standard"/>
+        <w:spacing w:lineRule="auto" w:line="276" w:before="0" w:after="120"/>
+        <w:jc w:val="both"/>
+        <w:rPr>
+          <w:rFonts w:ascii="Calibri" w:hAnsi="Calibri" w:cs="Calibri"/>
+        </w:rPr>
+      </w:pPr>
+      <w:r>
+        <w:rPr>
+          <w:rFonts w:cs="Calibri" w:ascii="Calibri" w:hAnsi="Calibri"/>
+        </w:rPr>
       </w:r>
     </w:p>
     <w:p>
@@ -1587,23 +1828,7 @@
           <w:b/>
           <w:bCs/>
         </w:rPr>
-        <w:t>Maz</w:t>
-      </w:r>
-      <w:r>
-        <w:rPr>
-          <w:rFonts w:cs="Calibri" w:ascii="Calibri" w:hAnsi="Calibri"/>
-          <w:b/>
-          <w:bCs/>
-        </w:rPr>
-        <w:t>o</w:t>
-      </w:r>
-      <w:r>
-        <w:rPr>
-          <w:rFonts w:cs="Calibri" w:ascii="Calibri" w:hAnsi="Calibri"/>
-          <w:b/>
-          <w:bCs/>
-        </w:rPr>
-        <w:t xml:space="preserve">SinCartasException: </w:t>
+        <w:t xml:space="preserve">MazoSinCartasException: </w:t>
       </w:r>
       <w:r>
         <w:rPr>
@@ -4986,6 +5211,7 @@
       </w:pPr>
       <w:rPr>
         <w:rFonts w:ascii="Wingdings" w:hAnsi="Wingdings" w:cs="Wingdings" w:hint="default"/>
+        <w:rFonts w:cs="Wingdings"/>
       </w:rPr>
     </w:lvl>
     <w:lvl w:ilvl="3">
@@ -4998,6 +5224,7 @@
       </w:pPr>
       <w:rPr>
         <w:rFonts w:ascii="Symbol" w:hAnsi="Symbol" w:cs="Symbol" w:hint="default"/>
+        <w:rFonts w:cs="Symbol"/>
       </w:rPr>
     </w:lvl>
     <w:lvl w:ilvl="4">
@@ -5023,6 +5250,7 @@
       </w:pPr>
       <w:rPr>
         <w:rFonts w:ascii="Wingdings" w:hAnsi="Wingdings" w:cs="Wingdings" w:hint="default"/>
+        <w:rFonts w:cs="Wingdings"/>
       </w:rPr>
     </w:lvl>
     <w:lvl w:ilvl="6">
@@ -5035,6 +5263,7 @@
       </w:pPr>
       <w:rPr>
         <w:rFonts w:ascii="Symbol" w:hAnsi="Symbol" w:cs="Symbol" w:hint="default"/>
+        <w:rFonts w:cs="Symbol"/>
       </w:rPr>
     </w:lvl>
     <w:lvl w:ilvl="7">
@@ -5060,6 +5289,7 @@
       </w:pPr>
       <w:rPr>
         <w:rFonts w:ascii="Wingdings" w:hAnsi="Wingdings" w:cs="Wingdings" w:hint="default"/>
+        <w:rFonts w:cs="Wingdings"/>
       </w:rPr>
     </w:lvl>
   </w:abstractNum>
@@ -5197,7 +5427,6 @@
     <w:rPrDefault>
       <w:rPr>
         <w:rFonts w:ascii="Liberation Serif" w:hAnsi="Liberation Serif" w:eastAsia="Noto Sans CJK SC Regular" w:cs="FreeSans"/>
-        <w:sz w:val="24"/>
         <w:szCs w:val="24"/>
         <w:lang w:val="es-ES" w:eastAsia="zh-CN" w:bidi="hi-IN"/>
       </w:rPr>
@@ -5591,7 +5820,7 @@
     </w:pPr>
     <w:rPr>
       <w:rFonts w:ascii="Liberation Serif" w:hAnsi="Liberation Serif" w:eastAsia="Noto Sans CJK SC Regular" w:cs="FreeSans"/>
-      <w:color w:val="auto"/>
+      <w:color w:val="00000A"/>
       <w:sz w:val="24"/>
       <w:szCs w:val="24"/>
       <w:lang w:val="es-ES" w:eastAsia="zh-CN" w:bidi="hi-IN"/>
@@ -5837,19 +6066,84 @@
       <w:lang w:val="zxx" w:eastAsia="zxx" w:bidi="zxx"/>
     </w:rPr>
   </w:style>
+  <w:style w:type="character" w:styleId="ListLabel32">
+    <w:name w:val="ListLabel 32"/>
+    <w:qFormat/>
+    <w:rPr>
+      <w:rFonts w:ascii="Calibri" w:hAnsi="Calibri" w:cs="FreeSans"/>
+    </w:rPr>
+  </w:style>
+  <w:style w:type="character" w:styleId="ListLabel33">
+    <w:name w:val="ListLabel 33"/>
+    <w:qFormat/>
+    <w:rPr>
+      <w:rFonts w:cs="Courier New"/>
+    </w:rPr>
+  </w:style>
+  <w:style w:type="character" w:styleId="ListLabel34">
+    <w:name w:val="ListLabel 34"/>
+    <w:qFormat/>
+    <w:rPr>
+      <w:rFonts w:cs="Wingdings"/>
+    </w:rPr>
+  </w:style>
+  <w:style w:type="character" w:styleId="ListLabel35">
+    <w:name w:val="ListLabel 35"/>
+    <w:qFormat/>
+    <w:rPr>
+      <w:rFonts w:cs="Symbol"/>
+    </w:rPr>
+  </w:style>
+  <w:style w:type="character" w:styleId="ListLabel36">
+    <w:name w:val="ListLabel 36"/>
+    <w:qFormat/>
+    <w:rPr>
+      <w:rFonts w:cs="Courier New"/>
+    </w:rPr>
+  </w:style>
+  <w:style w:type="character" w:styleId="ListLabel37">
+    <w:name w:val="ListLabel 37"/>
+    <w:qFormat/>
+    <w:rPr>
+      <w:rFonts w:cs="Wingdings"/>
+    </w:rPr>
+  </w:style>
+  <w:style w:type="character" w:styleId="ListLabel38">
+    <w:name w:val="ListLabel 38"/>
+    <w:qFormat/>
+    <w:rPr>
+      <w:rFonts w:cs="Symbol"/>
+    </w:rPr>
+  </w:style>
+  <w:style w:type="character" w:styleId="ListLabel39">
+    <w:name w:val="ListLabel 39"/>
+    <w:qFormat/>
+    <w:rPr>
+      <w:rFonts w:cs="Courier New"/>
+    </w:rPr>
+  </w:style>
+  <w:style w:type="character" w:styleId="ListLabel40">
+    <w:name w:val="ListLabel 40"/>
+    <w:qFormat/>
+    <w:rPr>
+      <w:rFonts w:cs="Wingdings"/>
+    </w:rPr>
+  </w:style>
   <w:style w:type="paragraph" w:styleId="Heading" w:customStyle="1">
     <w:name w:val="Heading"/>
-    <w:basedOn w:val="Standard"/>
     <w:next w:val="TextBody"/>
     <w:qFormat/>
     <w:pPr>
       <w:keepNext/>
+      <w:widowControl w:val="false"/>
       <w:spacing w:before="240" w:after="120"/>
     </w:pPr>
     <w:rPr>
-      <w:rFonts w:ascii="Liberation Sans" w:hAnsi="Liberation Sans"/>
+      <w:rFonts w:ascii="Liberation Sans" w:hAnsi="Liberation Sans" w:eastAsia="Noto Sans CJK SC Regular" w:cs="FreeSans"/>
+      <w:color w:val="auto"/>
       <w:sz w:val="28"/>
       <w:szCs w:val="28"/>
+      <w:lang w:val="es-ES" w:eastAsia="zh-CN" w:bidi="hi-IN"/>
     </w:rPr>
   </w:style>
   <w:style w:type="paragraph" w:styleId="TextBody">
@@ -5862,9 +6156,16 @@
   </w:style>
   <w:style w:type="paragraph" w:styleId="List">
     <w:name w:val="List"/>
-    <w:basedOn w:val="Textbody1"/>
-    <w:pPr/>
-    <w:rPr/>
+    <w:pPr>
+      <w:widowControl w:val="false"/>
+    </w:pPr>
+    <w:rPr>
+      <w:rFonts w:ascii="Liberation Serif" w:hAnsi="Liberation Serif" w:eastAsia="Noto Sans CJK SC Regular" w:cs="FreeSans"/>
+      <w:color w:val="auto"/>
+      <w:sz w:val="24"/>
+      <w:szCs w:val="24"/>
+      <w:lang w:val="es-ES" w:eastAsia="zh-CN" w:bidi="hi-IN"/>
+    </w:rPr>
   </w:style>
   <w:style w:type="paragraph" w:styleId="Caption">
     <w:name w:val="Caption"/>
@@ -5884,12 +6185,18 @@
   </w:style>
   <w:style w:type="paragraph" w:styleId="Index" w:customStyle="1">
     <w:name w:val="Index"/>
-    <w:basedOn w:val="Standard"/>
     <w:qFormat/>
     <w:pPr>
+      <w:widowControl w:val="false"/>
       <w:suppressLineNumbers/>
     </w:pPr>
-    <w:rPr/>
+    <w:rPr>
+      <w:rFonts w:ascii="Liberation Serif" w:hAnsi="Liberation Serif" w:eastAsia="Noto Sans CJK SC Regular" w:cs="FreeSans"/>
+      <w:color w:val="auto"/>
+      <w:sz w:val="24"/>
+      <w:szCs w:val="24"/>
+      <w:lang w:val="es-ES" w:eastAsia="zh-CN" w:bidi="hi-IN"/>
+    </w:rPr>
   </w:style>
   <w:style w:type="paragraph" w:styleId="Standard" w:customStyle="1">
     <w:name w:val="Standard"/>
@@ -5901,7 +6208,7 @@
     </w:pPr>
     <w:rPr>
       <w:rFonts w:ascii="Liberation Serif" w:hAnsi="Liberation Serif" w:eastAsia="Noto Sans CJK SC Regular" w:cs="FreeSans"/>
-      <w:color w:val="auto"/>
+      <w:color w:val="00000A"/>
       <w:sz w:val="24"/>
       <w:szCs w:val="24"/>
       <w:lang w:val="es-ES" w:eastAsia="zh-CN" w:bidi="hi-IN"/>

</xml_diff>